<commit_message>
update campo tipo interfaces
</commit_message>
<xml_diff>
--- a/Artefatos/Interfaces/docx/Interface de Usuario - Cliente visualiza contrato.docx
+++ b/Artefatos/Interfaces/docx/Interface de Usuario - Cliente visualiza contrato.docx
@@ -137,7 +137,6 @@
             <w:pPr>
               <w:keepNext w:val="1"/>
               <w:keepLines w:val="1"/>
-              <w:pageBreakBefore w:val="0"/>
               <w:widowControl w:val="1"/>
               <w:pBdr>
                 <w:top w:space="0" w:sz="0" w:val="nil"/>
@@ -315,7 +314,6 @@
             <w:pPr>
               <w:keepNext w:val="1"/>
               <w:keepLines w:val="1"/>
-              <w:pageBreakBefore w:val="0"/>
               <w:widowControl w:val="1"/>
               <w:pBdr>
                 <w:top w:space="0" w:sz="0" w:val="nil"/>
@@ -449,7 +447,6 @@
             <w:pPr>
               <w:keepNext w:val="1"/>
               <w:keepLines w:val="1"/>
-              <w:pageBreakBefore w:val="0"/>
               <w:widowControl w:val="1"/>
               <w:pBdr>
                 <w:top w:space="0" w:sz="0" w:val="nil"/>
@@ -508,7 +505,6 @@
             <w:pPr>
               <w:keepNext w:val="1"/>
               <w:keepLines w:val="1"/>
-              <w:pageBreakBefore w:val="0"/>
               <w:widowControl w:val="1"/>
               <w:pBdr>
                 <w:top w:space="0" w:sz="0" w:val="nil"/>
@@ -567,7 +563,6 @@
             <w:pPr>
               <w:keepNext w:val="1"/>
               <w:keepLines w:val="1"/>
-              <w:pageBreakBefore w:val="0"/>
               <w:widowControl w:val="1"/>
               <w:pBdr>
                 <w:top w:space="0" w:sz="0" w:val="nil"/>
@@ -626,7 +621,6 @@
             <w:pPr>
               <w:keepNext w:val="1"/>
               <w:keepLines w:val="1"/>
-              <w:pageBreakBefore w:val="0"/>
               <w:widowControl w:val="1"/>
               <w:pBdr>
                 <w:top w:space="0" w:sz="0" w:val="nil"/>
@@ -685,7 +679,6 @@
             <w:pPr>
               <w:keepNext w:val="1"/>
               <w:keepLines w:val="1"/>
-              <w:pageBreakBefore w:val="0"/>
               <w:widowControl w:val="1"/>
               <w:pBdr>
                 <w:top w:space="0" w:sz="0" w:val="nil"/>
@@ -744,7 +737,6 @@
             <w:pPr>
               <w:keepNext w:val="1"/>
               <w:keepLines w:val="1"/>
-              <w:pageBreakBefore w:val="0"/>
               <w:widowControl w:val="1"/>
               <w:pBdr>
                 <w:top w:space="0" w:sz="0" w:val="nil"/>
@@ -803,7 +795,6 @@
             <w:pPr>
               <w:keepNext w:val="1"/>
               <w:keepLines w:val="1"/>
-              <w:pageBreakBefore w:val="0"/>
               <w:widowControl w:val="1"/>
               <w:pBdr>
                 <w:top w:space="0" w:sz="0" w:val="nil"/>
@@ -868,7 +859,6 @@
             <w:pPr>
               <w:keepNext w:val="1"/>
               <w:keepLines w:val="1"/>
-              <w:pageBreakBefore w:val="0"/>
               <w:widowControl w:val="1"/>
               <w:numPr>
                 <w:ilvl w:val="0"/>
@@ -913,7 +903,6 @@
             <w:pPr>
               <w:keepNext w:val="1"/>
               <w:keepLines w:val="1"/>
-              <w:pageBreakBefore w:val="0"/>
               <w:widowControl w:val="1"/>
               <w:pBdr>
                 <w:top w:space="0" w:sz="0" w:val="nil"/>
@@ -963,7 +952,6 @@
             <w:pPr>
               <w:keepNext w:val="1"/>
               <w:keepLines w:val="1"/>
-              <w:pageBreakBefore w:val="0"/>
               <w:widowControl w:val="1"/>
               <w:pBdr>
                 <w:top w:space="0" w:sz="0" w:val="nil"/>
@@ -1013,7 +1001,6 @@
             <w:pPr>
               <w:keepNext w:val="1"/>
               <w:keepLines w:val="1"/>
-              <w:pageBreakBefore w:val="0"/>
               <w:widowControl w:val="1"/>
               <w:pBdr>
                 <w:top w:space="0" w:sz="0" w:val="nil"/>
@@ -1055,7 +1042,6 @@
             <w:pPr>
               <w:keepNext w:val="1"/>
               <w:keepLines w:val="1"/>
-              <w:pageBreakBefore w:val="0"/>
               <w:widowControl w:val="1"/>
               <w:pBdr>
                 <w:top w:space="0" w:sz="0" w:val="nil"/>
@@ -1097,7 +1083,6 @@
             <w:pPr>
               <w:keepNext w:val="1"/>
               <w:keepLines w:val="1"/>
-              <w:pageBreakBefore w:val="0"/>
               <w:widowControl w:val="1"/>
               <w:pBdr>
                 <w:top w:space="0" w:sz="0" w:val="nil"/>
@@ -1126,6 +1111,14 @@
             </w:pPr>
             <w:r>
               <w:rPr>
+                <w:sz w:val="24"/>
+                <w:szCs w:val="24"/>
+                <w:rtl w:val="0"/>
+              </w:rPr>
+              <w:t xml:space="preserve">Contrato</w:t>
+            </w:r>
+            <w:r>
+              <w:rPr>
                 <w:rtl w:val="0"/>
               </w:rPr>
             </w:r>
@@ -1175,7 +1168,6 @@
             <w:pPr>
               <w:keepNext w:val="1"/>
               <w:keepLines w:val="1"/>
-              <w:pageBreakBefore w:val="0"/>
               <w:widowControl w:val="1"/>
               <w:numPr>
                 <w:ilvl w:val="0"/>
@@ -1220,7 +1212,6 @@
             <w:pPr>
               <w:keepNext w:val="1"/>
               <w:keepLines w:val="1"/>
-              <w:pageBreakBefore w:val="0"/>
               <w:widowControl w:val="1"/>
               <w:pBdr>
                 <w:top w:space="0" w:sz="0" w:val="nil"/>
@@ -1270,7 +1261,6 @@
             <w:pPr>
               <w:keepNext w:val="1"/>
               <w:keepLines w:val="1"/>
-              <w:pageBreakBefore w:val="0"/>
               <w:widowControl w:val="1"/>
               <w:pBdr>
                 <w:top w:space="0" w:sz="0" w:val="nil"/>
@@ -1350,7 +1340,6 @@
             <w:pPr>
               <w:keepNext w:val="1"/>
               <w:keepLines w:val="1"/>
-              <w:pageBreakBefore w:val="0"/>
               <w:widowControl w:val="1"/>
               <w:pBdr>
                 <w:top w:space="0" w:sz="0" w:val="nil"/>
@@ -1392,7 +1381,6 @@
             <w:pPr>
               <w:keepNext w:val="1"/>
               <w:keepLines w:val="1"/>
-              <w:pageBreakBefore w:val="0"/>
               <w:widowControl w:val="1"/>
               <w:pBdr>
                 <w:top w:space="0" w:sz="0" w:val="nil"/>
@@ -1421,6 +1409,14 @@
             </w:pPr>
             <w:r>
               <w:rPr>
+                <w:sz w:val="24"/>
+                <w:szCs w:val="24"/>
+                <w:rtl w:val="0"/>
+              </w:rPr>
+              <w:t xml:space="preserve">Contrato</w:t>
+            </w:r>
+            <w:r>
+              <w:rPr>
                 <w:rtl w:val="0"/>
               </w:rPr>
             </w:r>
@@ -1470,7 +1466,6 @@
             <w:pPr>
               <w:keepNext w:val="1"/>
               <w:keepLines w:val="1"/>
-              <w:pageBreakBefore w:val="0"/>
               <w:widowControl w:val="1"/>
               <w:pBdr>
                 <w:top w:space="0" w:sz="0" w:val="nil"/>
@@ -1520,7 +1515,6 @@
             <w:pPr>
               <w:keepNext w:val="1"/>
               <w:keepLines w:val="1"/>
-              <w:pageBreakBefore w:val="0"/>
               <w:widowControl w:val="1"/>
               <w:pBdr>
                 <w:top w:space="0" w:sz="0" w:val="nil"/>
@@ -1556,7 +1550,6 @@
             <w:pPr>
               <w:keepNext w:val="1"/>
               <w:keepLines w:val="1"/>
-              <w:pageBreakBefore w:val="0"/>
               <w:widowControl w:val="1"/>
               <w:pBdr>
                 <w:top w:space="0" w:sz="0" w:val="nil"/>
@@ -1580,7 +1573,7 @@
                 <w:szCs w:val="24"/>
                 <w:rtl w:val="0"/>
               </w:rPr>
-              <w:t xml:space="preserve">Data de expiração dos contratos</w:t>
+              <w:t xml:space="preserve">Data de expiração do contrato</w:t>
             </w:r>
           </w:p>
         </w:tc>
@@ -1613,7 +1606,6 @@
             <w:pPr>
               <w:keepNext w:val="1"/>
               <w:keepLines w:val="1"/>
-              <w:pageBreakBefore w:val="0"/>
               <w:widowControl w:val="1"/>
               <w:pBdr>
                 <w:top w:space="0" w:sz="0" w:val="nil"/>
@@ -1646,7 +1638,6 @@
             <w:pPr>
               <w:keepNext w:val="1"/>
               <w:keepLines w:val="1"/>
-              <w:pageBreakBefore w:val="0"/>
               <w:widowControl w:val="1"/>
               <w:pBdr>
                 <w:top w:space="0" w:sz="0" w:val="nil"/>
@@ -1666,8 +1657,11 @@
             </w:pPr>
             <w:r>
               <w:rPr>
-                <w:rtl w:val="0"/>
-              </w:rPr>
+                <w:sz w:val="24"/>
+                <w:szCs w:val="24"/>
+                <w:rtl w:val="0"/>
+              </w:rPr>
+              <w:t xml:space="preserve">Data</w:t>
             </w:r>
           </w:p>
         </w:tc>
@@ -1804,7 +1798,6 @@
             <w:pPr>
               <w:keepNext w:val="1"/>
               <w:keepLines w:val="1"/>
-              <w:pageBreakBefore w:val="0"/>
               <w:widowControl w:val="1"/>
               <w:pBdr>
                 <w:top w:space="0" w:sz="0" w:val="nil"/>
@@ -1863,7 +1856,6 @@
             <w:pPr>
               <w:keepNext w:val="1"/>
               <w:keepLines w:val="1"/>
-              <w:pageBreakBefore w:val="0"/>
               <w:widowControl w:val="1"/>
               <w:pBdr>
                 <w:top w:space="0" w:sz="0" w:val="nil"/>
@@ -1922,7 +1914,6 @@
             <w:pPr>
               <w:keepNext w:val="1"/>
               <w:keepLines w:val="1"/>
-              <w:pageBreakBefore w:val="0"/>
               <w:widowControl w:val="1"/>
               <w:pBdr>
                 <w:top w:space="0" w:sz="0" w:val="nil"/>
@@ -1981,7 +1972,6 @@
             <w:pPr>
               <w:keepNext w:val="1"/>
               <w:keepLines w:val="1"/>
-              <w:pageBreakBefore w:val="0"/>
               <w:widowControl w:val="1"/>
               <w:pBdr>
                 <w:top w:space="0" w:sz="0" w:val="nil"/>
@@ -2046,7 +2036,6 @@
             <w:pPr>
               <w:keepNext w:val="1"/>
               <w:keepLines w:val="1"/>
-              <w:pageBreakBefore w:val="0"/>
               <w:widowControl w:val="1"/>
               <w:numPr>
                 <w:ilvl w:val="0"/>
@@ -2091,7 +2080,6 @@
             <w:pPr>
               <w:keepNext w:val="1"/>
               <w:keepLines w:val="1"/>
-              <w:pageBreakBefore w:val="0"/>
               <w:widowControl w:val="1"/>
               <w:pBdr>
                 <w:top w:space="0" w:sz="0" w:val="nil"/>
@@ -2141,7 +2129,6 @@
             <w:pPr>
               <w:keepNext w:val="1"/>
               <w:keepLines w:val="1"/>
-              <w:pageBreakBefore w:val="0"/>
               <w:widowControl w:val="1"/>
               <w:pBdr>
                 <w:top w:space="0" w:sz="0" w:val="nil"/>
@@ -2174,24 +2161,23 @@
                 <w:szCs w:val="24"/>
                 <w:rtl w:val="0"/>
               </w:rPr>
-              <w:t xml:space="preserve">Abre o contrato</w:t>
-            </w:r>
-            <w:r>
-              <w:rPr>
-                <w:rtl w:val="0"/>
-              </w:rPr>
-            </w:r>
-          </w:p>
-        </w:tc>
-        <w:tc>
-          <w:tcPr>
-            <w:vAlign w:val="top"/>
-          </w:tcPr>
-          <w:p>
-            <w:pPr>
-              <w:keepNext w:val="1"/>
-              <w:keepLines w:val="1"/>
-              <w:pageBreakBefore w:val="0"/>
+              <w:t xml:space="preserve">Abre o contrato selecionado</w:t>
+            </w:r>
+            <w:r>
+              <w:rPr>
+                <w:rtl w:val="0"/>
+              </w:rPr>
+            </w:r>
+          </w:p>
+        </w:tc>
+        <w:tc>
+          <w:tcPr>
+            <w:vAlign w:val="top"/>
+          </w:tcPr>
+          <w:p>
+            <w:pPr>
+              <w:keepNext w:val="1"/>
+              <w:keepLines w:val="1"/>
               <w:widowControl w:val="1"/>
               <w:pBdr>
                 <w:top w:space="0" w:sz="0" w:val="nil"/>
@@ -2263,7 +2249,6 @@
     <w:pPr>
       <w:keepNext w:val="0"/>
       <w:keepLines w:val="1"/>
-      <w:pageBreakBefore w:val="0"/>
       <w:widowControl w:val="1"/>
       <w:pBdr>
         <w:top w:space="0" w:sz="0" w:val="nil"/>
@@ -2321,9 +2306,84 @@
   </w:p>
   <w:p>
     <w:pPr>
+      <w:rPr>
+        <w:vertAlign w:val="baseline"/>
+      </w:rPr>
+    </w:pPr>
+    <w:r>
+      <w:rPr>
+        <w:rtl w:val="0"/>
+      </w:rPr>
+    </w:r>
+  </w:p>
+</w:ftr>
+</file>
+
+<file path=word/footer2.xml><?xml version="1.0" encoding="utf-8"?>
+<w:ftr xmlns:mc="http://schemas.openxmlformats.org/markup-compatibility/2006" xmlns:o="urn:schemas-microsoft-com:office:office" xmlns:r="http://schemas.openxmlformats.org/officeDocument/2006/relationships" xmlns:m="http://schemas.openxmlformats.org/officeDocument/2006/math" xmlns:v="urn:schemas-microsoft-com:vml" xmlns:wp="http://schemas.openxmlformats.org/drawingml/2006/wordprocessingDrawing" xmlns:w10="urn:schemas-microsoft-com:office:word" xmlns:w="http://schemas.openxmlformats.org/wordprocessingml/2006/main" xmlns:wne="http://schemas.microsoft.com/office/word/2006/wordml" xmlns:sl="http://schemas.openxmlformats.org/schemaLibrary/2006/main" xmlns:a="http://schemas.openxmlformats.org/drawingml/2006/main" xmlns:pic="http://schemas.openxmlformats.org/drawingml/2006/picture" xmlns:c="http://schemas.openxmlformats.org/drawingml/2006/chart" xmlns:lc="http://schemas.openxmlformats.org/drawingml/2006/lockedCanvas" xmlns:dgm="http://schemas.openxmlformats.org/drawingml/2006/diagram" xmlns:wps="http://schemas.microsoft.com/office/word/2010/wordprocessingShape" xmlns:wpg="http://schemas.microsoft.com/office/word/2010/wordprocessingGroup" xmlns:w14="http://schemas.microsoft.com/office/word/2010/wordml" xmlns:w15="http://schemas.microsoft.com/office/word/2012/wordml" xmlns:w16="http://schemas.microsoft.com/office/word/2018/wordml" xmlns:w16cex="http://schemas.microsoft.com/office/word/2018/wordml/cex" xmlns:w16cid="http://schemas.microsoft.com/office/word/2016/wordml/cid" xmlns="http://schemas.microsoft.com/office/tasks/2019/documenttasks" xmlns:cr="http://schemas.microsoft.com/office/comments/2020/reactions">
+  <w:p>
+    <w:pPr>
       <w:keepNext w:val="0"/>
       <w:keepLines w:val="1"/>
-      <w:pageBreakBefore w:val="0"/>
+      <w:widowControl w:val="1"/>
+      <w:pBdr>
+        <w:top w:space="0" w:sz="0" w:val="nil"/>
+        <w:left w:space="0" w:sz="0" w:val="nil"/>
+        <w:bottom w:space="0" w:sz="0" w:val="nil"/>
+        <w:right w:space="0" w:sz="0" w:val="nil"/>
+        <w:between w:space="0" w:sz="0" w:val="nil"/>
+      </w:pBdr>
+      <w:shd w:fill="auto" w:val="clear"/>
+      <w:tabs>
+        <w:tab w:val="center" w:leader="none" w:pos="4320"/>
+        <w:tab w:val="right" w:leader="none" w:pos="8640"/>
+      </w:tabs>
+      <w:spacing w:after="0" w:before="0" w:line="240" w:lineRule="auto"/>
+      <w:ind w:left="0" w:right="0" w:firstLine="0"/>
+      <w:jc w:val="center"/>
+      <w:rPr>
+        <w:rFonts w:ascii="Times New Roman" w:cs="Times New Roman" w:eastAsia="Times New Roman" w:hAnsi="Times New Roman"/>
+        <w:b w:val="1"/>
+        <w:i w:val="0"/>
+        <w:smallCaps w:val="0"/>
+        <w:strike w:val="0"/>
+        <w:color w:val="000000"/>
+        <w:sz w:val="20"/>
+        <w:szCs w:val="20"/>
+        <w:u w:val="none"/>
+        <w:shd w:fill="auto" w:val="clear"/>
+        <w:vertAlign w:val="baseline"/>
+      </w:rPr>
+    </w:pPr>
+    <w:r>
+      <w:rPr>
+        <w:rFonts w:ascii="Times New Roman" w:cs="Times New Roman" w:eastAsia="Times New Roman" w:hAnsi="Times New Roman"/>
+        <w:b w:val="1"/>
+        <w:i w:val="0"/>
+        <w:smallCaps w:val="0"/>
+        <w:strike w:val="0"/>
+        <w:color w:val="000000"/>
+        <w:sz w:val="20"/>
+        <w:szCs w:val="20"/>
+        <w:u w:val="none"/>
+        <w:shd w:fill="auto" w:val="clear"/>
+        <w:vertAlign w:val="baseline"/>
+      </w:rPr>
+      <w:fldChar w:fldCharType="begin"/>
+      <w:instrText xml:space="preserve">PAGE</w:instrText>
+      <w:fldChar w:fldCharType="separate"/>
+      <w:fldChar w:fldCharType="end"/>
+    </w:r>
+    <w:r>
+      <w:rPr>
+        <w:rtl w:val="0"/>
+      </w:rPr>
+    </w:r>
+  </w:p>
+  <w:p>
+    <w:pPr>
+      <w:keepNext w:val="0"/>
+      <w:keepLines w:val="1"/>
       <w:widowControl w:val="1"/>
       <w:pBdr>
         <w:top w:space="0" w:sz="0" w:val="nil"/>
@@ -2363,13 +2423,12 @@
 </w:ftr>
 </file>
 
-<file path=word/footer2.xml><?xml version="1.0" encoding="utf-8"?>
-<w:ftr xmlns:mc="http://schemas.openxmlformats.org/markup-compatibility/2006" xmlns:o="urn:schemas-microsoft-com:office:office" xmlns:r="http://schemas.openxmlformats.org/officeDocument/2006/relationships" xmlns:m="http://schemas.openxmlformats.org/officeDocument/2006/math" xmlns:v="urn:schemas-microsoft-com:vml" xmlns:wp="http://schemas.openxmlformats.org/drawingml/2006/wordprocessingDrawing" xmlns:w10="urn:schemas-microsoft-com:office:word" xmlns:w="http://schemas.openxmlformats.org/wordprocessingml/2006/main" xmlns:wne="http://schemas.microsoft.com/office/word/2006/wordml" xmlns:sl="http://schemas.openxmlformats.org/schemaLibrary/2006/main" xmlns:a="http://schemas.openxmlformats.org/drawingml/2006/main" xmlns:pic="http://schemas.openxmlformats.org/drawingml/2006/picture" xmlns:c="http://schemas.openxmlformats.org/drawingml/2006/chart" xmlns:lc="http://schemas.openxmlformats.org/drawingml/2006/lockedCanvas" xmlns:dgm="http://schemas.openxmlformats.org/drawingml/2006/diagram" xmlns:wps="http://schemas.microsoft.com/office/word/2010/wordprocessingShape" xmlns:wpg="http://schemas.microsoft.com/office/word/2010/wordprocessingGroup" xmlns:w14="http://schemas.microsoft.com/office/word/2010/wordml" xmlns:w15="http://schemas.microsoft.com/office/word/2012/wordml" xmlns:w16="http://schemas.microsoft.com/office/word/2018/wordml" xmlns:w16cex="http://schemas.microsoft.com/office/word/2018/wordml/cex" xmlns:w16cid="http://schemas.microsoft.com/office/word/2016/wordml/cid" xmlns="http://schemas.microsoft.com/office/tasks/2019/documenttasks" xmlns:cr="http://schemas.microsoft.com/office/comments/2020/reactions">
+<file path=word/header1.xml><?xml version="1.0" encoding="utf-8"?>
+<w:hdr xmlns:mc="http://schemas.openxmlformats.org/markup-compatibility/2006" xmlns:o="urn:schemas-microsoft-com:office:office" xmlns:r="http://schemas.openxmlformats.org/officeDocument/2006/relationships" xmlns:m="http://schemas.openxmlformats.org/officeDocument/2006/math" xmlns:v="urn:schemas-microsoft-com:vml" xmlns:wp="http://schemas.openxmlformats.org/drawingml/2006/wordprocessingDrawing" xmlns:w10="urn:schemas-microsoft-com:office:word" xmlns:w="http://schemas.openxmlformats.org/wordprocessingml/2006/main" xmlns:wne="http://schemas.microsoft.com/office/word/2006/wordml" xmlns:sl="http://schemas.openxmlformats.org/schemaLibrary/2006/main" xmlns:a="http://schemas.openxmlformats.org/drawingml/2006/main" xmlns:pic="http://schemas.openxmlformats.org/drawingml/2006/picture" xmlns:c="http://schemas.openxmlformats.org/drawingml/2006/chart" xmlns:lc="http://schemas.openxmlformats.org/drawingml/2006/lockedCanvas" xmlns:dgm="http://schemas.openxmlformats.org/drawingml/2006/diagram" xmlns:wps="http://schemas.microsoft.com/office/word/2010/wordprocessingShape" xmlns:wpg="http://schemas.microsoft.com/office/word/2010/wordprocessingGroup" xmlns:w14="http://schemas.microsoft.com/office/word/2010/wordml" xmlns:w15="http://schemas.microsoft.com/office/word/2012/wordml" xmlns:w16="http://schemas.microsoft.com/office/word/2018/wordml" xmlns:w16cex="http://schemas.microsoft.com/office/word/2018/wordml/cex" xmlns:w16cid="http://schemas.microsoft.com/office/word/2016/wordml/cid" xmlns="http://schemas.microsoft.com/office/tasks/2019/documenttasks" xmlns:cr="http://schemas.microsoft.com/office/comments/2020/reactions">
   <w:p>
     <w:pPr>
       <w:keepNext w:val="0"/>
-      <w:keepLines w:val="1"/>
-      <w:pageBreakBefore w:val="0"/>
+      <w:keepLines w:val="0"/>
       <w:widowControl w:val="1"/>
       <w:pBdr>
         <w:top w:space="0" w:sz="0" w:val="nil"/>
@@ -2380,15 +2439,15 @@
       </w:pBdr>
       <w:shd w:fill="auto" w:val="clear"/>
       <w:tabs>
-        <w:tab w:val="center" w:leader="none" w:pos="4320"/>
-        <w:tab w:val="right" w:leader="none" w:pos="8640"/>
+        <w:tab w:val="center" w:leader="none" w:pos="4419"/>
+        <w:tab w:val="right" w:leader="none" w:pos="8838"/>
       </w:tabs>
       <w:spacing w:after="0" w:before="0" w:line="240" w:lineRule="auto"/>
       <w:ind w:left="0" w:right="0" w:firstLine="0"/>
-      <w:jc w:val="center"/>
+      <w:jc w:val="right"/>
       <w:rPr>
         <w:rFonts w:ascii="Times New Roman" w:cs="Times New Roman" w:eastAsia="Times New Roman" w:hAnsi="Times New Roman"/>
-        <w:b w:val="1"/>
+        <w:b w:val="0"/>
         <w:i w:val="0"/>
         <w:smallCaps w:val="0"/>
         <w:strike w:val="0"/>
@@ -2403,7 +2462,24 @@
     <w:r>
       <w:rPr>
         <w:rFonts w:ascii="Times New Roman" w:cs="Times New Roman" w:eastAsia="Times New Roman" w:hAnsi="Times New Roman"/>
-        <w:b w:val="1"/>
+        <w:b w:val="0"/>
+        <w:i w:val="0"/>
+        <w:smallCaps w:val="0"/>
+        <w:strike w:val="0"/>
+        <w:color w:val="000000"/>
+        <w:sz w:val="24"/>
+        <w:szCs w:val="24"/>
+        <w:u w:val="none"/>
+        <w:shd w:fill="auto" w:val="clear"/>
+        <w:vertAlign w:val="baseline"/>
+        <w:rtl w:val="0"/>
+      </w:rPr>
+      <w:t xml:space="preserve">Especificação dos Requisitos do Softwar</w:t>
+    </w:r>
+    <w:r>
+      <w:rPr>
+        <w:rFonts w:ascii="Times New Roman" w:cs="Times New Roman" w:eastAsia="Times New Roman" w:hAnsi="Times New Roman"/>
+        <w:b w:val="0"/>
         <w:i w:val="0"/>
         <w:smallCaps w:val="0"/>
         <w:strike w:val="0"/>
@@ -2413,40 +2489,20 @@
         <w:u w:val="none"/>
         <w:shd w:fill="auto" w:val="clear"/>
         <w:vertAlign w:val="baseline"/>
-      </w:rPr>
-      <w:fldChar w:fldCharType="begin"/>
-      <w:instrText xml:space="preserve">PAGE</w:instrText>
-      <w:fldChar w:fldCharType="separate"/>
-      <w:fldChar w:fldCharType="end"/>
-    </w:r>
-    <w:r>
-      <w:rPr>
         <w:rtl w:val="0"/>
       </w:rPr>
+      <w:t xml:space="preserve">e</w:t>
     </w:r>
   </w:p>
-  <w:p>
-    <w:pPr>
-      <w:rPr>
-        <w:vertAlign w:val="baseline"/>
-      </w:rPr>
-    </w:pPr>
-    <w:r>
-      <w:rPr>
-        <w:rtl w:val="0"/>
-      </w:rPr>
-    </w:r>
-  </w:p>
-</w:ftr>
+</w:hdr>
 </file>
 
-<file path=word/header1.xml><?xml version="1.0" encoding="utf-8"?>
+<file path=word/header2.xml><?xml version="1.0" encoding="utf-8"?>
 <w:hdr xmlns:mc="http://schemas.openxmlformats.org/markup-compatibility/2006" xmlns:o="urn:schemas-microsoft-com:office:office" xmlns:r="http://schemas.openxmlformats.org/officeDocument/2006/relationships" xmlns:m="http://schemas.openxmlformats.org/officeDocument/2006/math" xmlns:v="urn:schemas-microsoft-com:vml" xmlns:wp="http://schemas.openxmlformats.org/drawingml/2006/wordprocessingDrawing" xmlns:w10="urn:schemas-microsoft-com:office:word" xmlns:w="http://schemas.openxmlformats.org/wordprocessingml/2006/main" xmlns:wne="http://schemas.microsoft.com/office/word/2006/wordml" xmlns:sl="http://schemas.openxmlformats.org/schemaLibrary/2006/main" xmlns:a="http://schemas.openxmlformats.org/drawingml/2006/main" xmlns:pic="http://schemas.openxmlformats.org/drawingml/2006/picture" xmlns:c="http://schemas.openxmlformats.org/drawingml/2006/chart" xmlns:lc="http://schemas.openxmlformats.org/drawingml/2006/lockedCanvas" xmlns:dgm="http://schemas.openxmlformats.org/drawingml/2006/diagram" xmlns:wps="http://schemas.microsoft.com/office/word/2010/wordprocessingShape" xmlns:wpg="http://schemas.microsoft.com/office/word/2010/wordprocessingGroup" xmlns:w14="http://schemas.microsoft.com/office/word/2010/wordml" xmlns:w15="http://schemas.microsoft.com/office/word/2012/wordml" xmlns:w16="http://schemas.microsoft.com/office/word/2018/wordml" xmlns:w16cex="http://schemas.microsoft.com/office/word/2018/wordml/cex" xmlns:w16cid="http://schemas.microsoft.com/office/word/2016/wordml/cid" xmlns="http://schemas.microsoft.com/office/tasks/2019/documenttasks" xmlns:cr="http://schemas.microsoft.com/office/comments/2020/reactions">
   <w:p>
     <w:pPr>
       <w:keepNext w:val="0"/>
       <w:keepLines w:val="0"/>
-      <w:pageBreakBefore w:val="0"/>
       <w:widowControl w:val="1"/>
       <w:pBdr>
         <w:top w:space="0" w:sz="0" w:val="nil"/>
@@ -2493,81 +2549,6 @@
         <w:rtl w:val="0"/>
       </w:rPr>
       <w:t xml:space="preserve">Nome do projeto</w:t>
-    </w:r>
-  </w:p>
-</w:hdr>
-</file>
-
-<file path=word/header2.xml><?xml version="1.0" encoding="utf-8"?>
-<w:hdr xmlns:mc="http://schemas.openxmlformats.org/markup-compatibility/2006" xmlns:o="urn:schemas-microsoft-com:office:office" xmlns:r="http://schemas.openxmlformats.org/officeDocument/2006/relationships" xmlns:m="http://schemas.openxmlformats.org/officeDocument/2006/math" xmlns:v="urn:schemas-microsoft-com:vml" xmlns:wp="http://schemas.openxmlformats.org/drawingml/2006/wordprocessingDrawing" xmlns:w10="urn:schemas-microsoft-com:office:word" xmlns:w="http://schemas.openxmlformats.org/wordprocessingml/2006/main" xmlns:wne="http://schemas.microsoft.com/office/word/2006/wordml" xmlns:sl="http://schemas.openxmlformats.org/schemaLibrary/2006/main" xmlns:a="http://schemas.openxmlformats.org/drawingml/2006/main" xmlns:pic="http://schemas.openxmlformats.org/drawingml/2006/picture" xmlns:c="http://schemas.openxmlformats.org/drawingml/2006/chart" xmlns:lc="http://schemas.openxmlformats.org/drawingml/2006/lockedCanvas" xmlns:dgm="http://schemas.openxmlformats.org/drawingml/2006/diagram" xmlns:wps="http://schemas.microsoft.com/office/word/2010/wordprocessingShape" xmlns:wpg="http://schemas.microsoft.com/office/word/2010/wordprocessingGroup" xmlns:w14="http://schemas.microsoft.com/office/word/2010/wordml" xmlns:w15="http://schemas.microsoft.com/office/word/2012/wordml" xmlns:w16="http://schemas.microsoft.com/office/word/2018/wordml" xmlns:w16cex="http://schemas.microsoft.com/office/word/2018/wordml/cex" xmlns:w16cid="http://schemas.microsoft.com/office/word/2016/wordml/cid" xmlns="http://schemas.microsoft.com/office/tasks/2019/documenttasks" xmlns:cr="http://schemas.microsoft.com/office/comments/2020/reactions">
-  <w:p>
-    <w:pPr>
-      <w:keepNext w:val="0"/>
-      <w:keepLines w:val="0"/>
-      <w:pageBreakBefore w:val="0"/>
-      <w:widowControl w:val="1"/>
-      <w:pBdr>
-        <w:top w:space="0" w:sz="0" w:val="nil"/>
-        <w:left w:space="0" w:sz="0" w:val="nil"/>
-        <w:bottom w:space="0" w:sz="0" w:val="nil"/>
-        <w:right w:space="0" w:sz="0" w:val="nil"/>
-        <w:between w:space="0" w:sz="0" w:val="nil"/>
-      </w:pBdr>
-      <w:shd w:fill="auto" w:val="clear"/>
-      <w:tabs>
-        <w:tab w:val="center" w:leader="none" w:pos="4419"/>
-        <w:tab w:val="right" w:leader="none" w:pos="8838"/>
-      </w:tabs>
-      <w:spacing w:after="0" w:before="0" w:line="240" w:lineRule="auto"/>
-      <w:ind w:left="0" w:right="0" w:firstLine="0"/>
-      <w:jc w:val="right"/>
-      <w:rPr>
-        <w:rFonts w:ascii="Times New Roman" w:cs="Times New Roman" w:eastAsia="Times New Roman" w:hAnsi="Times New Roman"/>
-        <w:b w:val="0"/>
-        <w:i w:val="0"/>
-        <w:smallCaps w:val="0"/>
-        <w:strike w:val="0"/>
-        <w:color w:val="000000"/>
-        <w:sz w:val="20"/>
-        <w:szCs w:val="20"/>
-        <w:u w:val="none"/>
-        <w:shd w:fill="auto" w:val="clear"/>
-        <w:vertAlign w:val="baseline"/>
-      </w:rPr>
-    </w:pPr>
-    <w:r>
-      <w:rPr>
-        <w:rFonts w:ascii="Times New Roman" w:cs="Times New Roman" w:eastAsia="Times New Roman" w:hAnsi="Times New Roman"/>
-        <w:b w:val="0"/>
-        <w:i w:val="0"/>
-        <w:smallCaps w:val="0"/>
-        <w:strike w:val="0"/>
-        <w:color w:val="000000"/>
-        <w:sz w:val="24"/>
-        <w:szCs w:val="24"/>
-        <w:u w:val="none"/>
-        <w:shd w:fill="auto" w:val="clear"/>
-        <w:vertAlign w:val="baseline"/>
-        <w:rtl w:val="0"/>
-      </w:rPr>
-      <w:t xml:space="preserve">Especificação dos Requisitos do Softwar</w:t>
-    </w:r>
-    <w:r>
-      <w:rPr>
-        <w:rFonts w:ascii="Times New Roman" w:cs="Times New Roman" w:eastAsia="Times New Roman" w:hAnsi="Times New Roman"/>
-        <w:b w:val="0"/>
-        <w:i w:val="0"/>
-        <w:smallCaps w:val="0"/>
-        <w:strike w:val="0"/>
-        <w:color w:val="000000"/>
-        <w:sz w:val="20"/>
-        <w:szCs w:val="20"/>
-        <w:u w:val="none"/>
-        <w:shd w:fill="auto" w:val="clear"/>
-        <w:vertAlign w:val="baseline"/>
-        <w:rtl w:val="0"/>
-      </w:rPr>
-      <w:t xml:space="preserve">e</w:t>
     </w:r>
   </w:p>
 </w:hdr>

</xml_diff>